<commit_message>
Hoàn thiện monthly report và thêm nút export
</commit_message>
<xml_diff>
--- a/Idea/burndown chart.docx
+++ b/Idea/burndown chart.docx
@@ -3,6 +3,20 @@
 <w:document xmlns:wpc="http://schemas.microsoft.com/office/word/2010/wordprocessingCanvas" xmlns:cx="http://schemas.microsoft.com/office/drawing/2014/chartex" xmlns:cx1="http://schemas.microsoft.com/office/drawing/2015/9/8/chartex" xmlns:cx2="http://schemas.microsoft.com/office/drawing/2015/10/21/chartex" xmlns:cx3="http://schemas.microsoft.com/office/drawing/2016/5/9/chartex" xmlns:cx4="http://schemas.microsoft.com/office/drawing/2016/5/10/chartex" xmlns:cx5="http://schemas.microsoft.com/office/drawing/2016/5/11/chartex" xmlns:cx6="http://schemas.microsoft.com/office/drawing/2016/5/12/chartex" xmlns:cx7="http://schemas.microsoft.com/office/drawing/2016/5/13/chartex" xmlns:cx8="http://schemas.microsoft.com/office/drawing/2016/5/14/chartex" xmlns:mc="http://schemas.openxmlformats.org/markup-compatibility/2006" xmlns:aink="http://schemas.microsoft.com/office/drawing/2016/ink" xmlns:am3d="http://schemas.microsoft.com/office/drawing/2017/model3d" xmlns:o="urn:schemas-microsoft-com:office:office" xmlns:oel="http://schemas.microsoft.com/office/2019/extlst" xmlns:r="http://schemas.openxmlformats.org/officeDocument/2006/relationships" xmlns:m="http://schemas.openxmlformats.org/officeDocument/2006/math" xmlns:v="urn:schemas-microsoft-com:vml" xmlns:wp14="http://schemas.microsoft.com/office/word/2010/wordprocessingDrawing" xmlns:wp="http://schemas.openxmlformats.org/drawingml/2006/wordprocessingDrawing" xmlns:w10="urn:schemas-microsoft-com:office:word" xmlns:w="http://schemas.openxmlformats.org/wordprocessingml/2006/main" xmlns:w14="http://schemas.microsoft.com/office/word/2010/wordml" xmlns:w15="http://schemas.microsoft.com/office/word/2012/wordml" xmlns:w16cex="http://schemas.microsoft.com/office/word/2018/wordml/cex" xmlns:w16cid="http://schemas.microsoft.com/office/word/2016/wordml/cid" xmlns:w16="http://schemas.microsoft.com/office/word/2018/wordml" xmlns:w16du="http://schemas.microsoft.com/office/word/2023/wordml/word16du" xmlns:w16sdtdh="http://schemas.microsoft.com/office/word/2020/wordml/sdtdatahash" xmlns:w16sdtfl="http://schemas.microsoft.com/office/word/2024/wordml/sdtformatlock" xmlns:w16se="http://schemas.microsoft.com/office/word/2015/wordml/symex" xmlns:wpg="http://schemas.microsoft.com/office/word/2010/wordprocessingGroup" xmlns:wpi="http://schemas.microsoft.com/office/word/2010/wordprocessingInk" xmlns:wne="http://schemas.microsoft.com/office/word/2006/wordml" xmlns:wps="http://schemas.microsoft.com/office/word/2010/wordprocessingShape" mc:Ignorable="w14 w15 w16se w16cid w16 w16cex w16sdtdh w16sdtfl w16du wp14">
   <w:body>
     <w:p>
+      <w:pPr>
+        <w:jc w:val="center"/>
+        <w:rPr>
+          <w:color w:val="EE0000"/>
+        </w:rPr>
+      </w:pPr>
+      <w:r>
+        <w:rPr>
+          <w:color w:val="EE0000"/>
+        </w:rPr>
+        <w:t>*****************************BEFORE********************************</w:t>
+      </w:r>
+    </w:p>
+    <w:p>
       <w:r>
         <w:t>Burndown trên trang Dashboard được tính trực tiếp từ danh sách task (không gọi API riêng), theo năm/tháng đang chọn:</w:t>
       </w:r>
@@ -35,9 +49,38 @@
           <w:ilvl w:val="0"/>
           <w:numId w:val="1"/>
         </w:numPr>
-      </w:pPr>
-      <w:r>
-        <w:t>Ngày “workDate” của mỗi task: ưu tiên completeDate, nếu không có thì startDate, nếu không thì createdAt.</w:t>
+        <w:rPr>
+          <w:i/>
+          <w:iCs/>
+        </w:rPr>
+      </w:pPr>
+      <w:r>
+        <w:rPr>
+          <w:i/>
+          <w:iCs/>
+        </w:rPr>
+        <w:t>Ngày “</w:t>
+      </w:r>
+      <w:r>
+        <w:rPr>
+          <w:i/>
+          <w:iCs/>
+        </w:rPr>
+        <w:t>workDate</w:t>
+      </w:r>
+      <w:r>
+        <w:rPr>
+          <w:i/>
+          <w:iCs/>
+        </w:rPr>
+        <w:t>”</w:t>
+      </w:r>
+      <w:r>
+        <w:rPr>
+          <w:i/>
+          <w:iCs/>
+        </w:rPr>
+        <w:t xml:space="preserve"> là current date, mỗi ngày sẽ cộn dồng actualHour sau 23h59 cho ra tổng actualhour của các task ngày hôm đó. Ví dụ hôm nay ngày 2/12/2025 thì workDate là 2/12/2025.</w:t>
       </w:r>
     </w:p>
     <w:p>
@@ -111,7 +154,303 @@
         <w:t>Lưu ý: nếu estimated/actualHours không được nhập, một task được tính như 1 điểm; nếu actualHours luôn 0 thì đường “remaining” sẽ không giảm.</w:t>
       </w:r>
     </w:p>
-    <w:p/>
+    <w:p>
+      <w:pPr>
+        <w:jc w:val="center"/>
+        <w:rPr>
+          <w:color w:val="EE0000"/>
+        </w:rPr>
+      </w:pPr>
+      <w:r>
+        <w:rPr>
+          <w:color w:val="EE0000"/>
+        </w:rPr>
+        <w:t>*************************AFTER******************************</w:t>
+      </w:r>
+    </w:p>
+    <w:p>
+      <w:pPr>
+        <w:ind w:left="720"/>
+      </w:pPr>
+      <w:r>
+        <w:t>Đã thêm hệ thống log hours theo ngày (backend + frontend) và dùng dữ liệu log cho burndown/burnup:</w:t>
+      </w:r>
+    </w:p>
+    <w:p>
+      <w:pPr>
+        <w:numPr>
+          <w:ilvl w:val="0"/>
+          <w:numId w:val="5"/>
+        </w:numPr>
+      </w:pPr>
+      <w:r>
+        <w:t>Backend:</w:t>
+      </w:r>
+    </w:p>
+    <w:p>
+      <w:pPr>
+        <w:numPr>
+          <w:ilvl w:val="1"/>
+          <w:numId w:val="5"/>
+        </w:numPr>
+      </w:pPr>
+      <w:r>
+        <w:t>Prisma schema: thêm model TaskActualLog (taskId/date/hours, unique task+date).</w:t>
+      </w:r>
+    </w:p>
+    <w:p>
+      <w:pPr>
+        <w:numPr>
+          <w:ilvl w:val="1"/>
+          <w:numId w:val="5"/>
+        </w:numPr>
+      </w:pPr>
+      <w:r>
+        <w:t>API:</w:t>
+      </w:r>
+    </w:p>
+    <w:p>
+      <w:pPr>
+        <w:numPr>
+          <w:ilvl w:val="2"/>
+          <w:numId w:val="5"/>
+        </w:numPr>
+      </w:pPr>
+      <w:r>
+        <w:t>POST /tasks/:id/log-hours (auth, cần quyền task:update): upsert log theo ngày, cộng dồn, cập nhật task.actualHours, trả task đã cập nhật.</w:t>
+      </w:r>
+    </w:p>
+    <w:p>
+      <w:pPr>
+        <w:numPr>
+          <w:ilvl w:val="2"/>
+          <w:numId w:val="5"/>
+        </w:numPr>
+      </w:pPr>
+      <w:r>
+        <w:lastRenderedPageBreak/>
+        <w:t>GET /reports/actual-hours?month=YYYY-MM: trả labels (dd/mm) và completedByDay (tổng giờ log theo ngày).</w:t>
+      </w:r>
+    </w:p>
+    <w:p>
+      <w:pPr>
+        <w:numPr>
+          <w:ilvl w:val="0"/>
+          <w:numId w:val="5"/>
+        </w:numPr>
+      </w:pPr>
+      <w:r>
+        <w:t>Frontend:</w:t>
+      </w:r>
+    </w:p>
+    <w:p>
+      <w:pPr>
+        <w:numPr>
+          <w:ilvl w:val="1"/>
+          <w:numId w:val="5"/>
+        </w:numPr>
+      </w:pPr>
+      <w:r>
+        <w:t>TaskForm: ô “Actual Hours” thành read-only, thêm “Log actual hours (today)” khi edit; submit sẽ gọi API log-hours (ngày hôm nay) rồi cập nhật task, form cuộn được (max-h-[80vh] overflow-y-auto).</w:t>
+      </w:r>
+    </w:p>
+    <w:p>
+      <w:pPr>
+        <w:numPr>
+          <w:ilvl w:val="1"/>
+          <w:numId w:val="5"/>
+        </w:numPr>
+      </w:pPr>
+      <w:r>
+        <w:t>Dashboard burndown/burnup: scope vẫn từ estimatedHours, completedByDay lấy từ /reports/actual-hours, lũy kế để tính remaining/burnup.</w:t>
+      </w:r>
+    </w:p>
+    <w:p>
+      <w:pPr>
+        <w:numPr>
+          <w:ilvl w:val="1"/>
+          <w:numId w:val="5"/>
+        </w:numPr>
+      </w:pPr>
+      <w:r>
+        <w:t>Monthly report burndown/burnup: tương tự, dùng actual-hours report; headcount/preview layout giữ nguyên.</w:t>
+      </w:r>
+    </w:p>
+    <w:p>
+      <w:pPr>
+        <w:numPr>
+          <w:ilvl w:val="1"/>
+          <w:numId w:val="5"/>
+        </w:numPr>
+      </w:pPr>
+      <w:r>
+        <w:t>API client: thêm tasksApi.logHours, reportsApi.actualHours.</w:t>
+      </w:r>
+    </w:p>
+    <w:p>
+      <w:pPr>
+        <w:numPr>
+          <w:ilvl w:val="1"/>
+          <w:numId w:val="5"/>
+        </w:numPr>
+      </w:pPr>
+      <w:r>
+        <w:t>DataContext: thêm logActualHours để cập nhật state sau khi log.</w:t>
+      </w:r>
+    </w:p>
+    <w:p>
+      <w:pPr>
+        <w:ind w:left="720"/>
+      </w:pPr>
+      <w:r>
+        <w:rPr>
+          <w:rFonts w:ascii="Segoe UI Emoji" w:hAnsi="Segoe UI Emoji" w:cs="Segoe UI Emoji"/>
+        </w:rPr>
+        <w:t>⚠️</w:t>
+      </w:r>
+      <w:r>
+        <w:t xml:space="preserve"> Cần migration cho bảng mới:</w:t>
+      </w:r>
+    </w:p>
+    <w:p>
+      <w:pPr>
+        <w:ind w:left="720"/>
+      </w:pPr>
+      <w:r>
+        <w:t># dev</w:t>
+      </w:r>
+    </w:p>
+    <w:p>
+      <w:pPr>
+        <w:ind w:left="720"/>
+      </w:pPr>
+      <w:r>
+        <w:t>docker compose -f docker-compose.dev.yml run --rm api npx prisma migrate dev --name add_task_actual_log</w:t>
+      </w:r>
+    </w:p>
+    <w:p>
+      <w:pPr>
+        <w:ind w:left="720"/>
+      </w:pPr>
+      <w:r>
+        <w:t># prod</w:t>
+      </w:r>
+    </w:p>
+    <w:p>
+      <w:pPr>
+        <w:ind w:left="720"/>
+      </w:pPr>
+      <w:r>
+        <w:t>docker compose -f docker-compose.prod.yml run --rm api npx prisma migrate deploy</w:t>
+      </w:r>
+    </w:p>
+    <w:p>
+      <w:pPr>
+        <w:ind w:left="720"/>
+      </w:pPr>
+      <w:r>
+        <w:t>Sau đó rebuild/restart API (docker compose -f docker-compose.prod.yml up -d --build api).</w:t>
+      </w:r>
+    </w:p>
+    <w:p>
+      <w:pPr>
+        <w:ind w:left="720"/>
+      </w:pPr>
+      <w:r>
+        <w:t>Files chính đã chỉnh:</w:t>
+      </w:r>
+    </w:p>
+    <w:p>
+      <w:pPr>
+        <w:numPr>
+          <w:ilvl w:val="0"/>
+          <w:numId w:val="6"/>
+        </w:numPr>
+      </w:pPr>
+      <w:r>
+        <w:t>server/prisma/schema.prisma (TaskActualLog)</w:t>
+      </w:r>
+    </w:p>
+    <w:p>
+      <w:pPr>
+        <w:numPr>
+          <w:ilvl w:val="0"/>
+          <w:numId w:val="6"/>
+        </w:numPr>
+      </w:pPr>
+      <w:r>
+        <w:t>server/src/index.ts (routes log-hours, actual-hours)</w:t>
+      </w:r>
+    </w:p>
+    <w:p>
+      <w:pPr>
+        <w:numPr>
+          <w:ilvl w:val="0"/>
+          <w:numId w:val="6"/>
+        </w:numPr>
+      </w:pPr>
+      <w:r>
+        <w:t>client/api.ts (logHours, actualHours)</w:t>
+      </w:r>
+    </w:p>
+    <w:p>
+      <w:pPr>
+        <w:numPr>
+          <w:ilvl w:val="0"/>
+          <w:numId w:val="6"/>
+        </w:numPr>
+      </w:pPr>
+      <w:r>
+        <w:t>client/context/DataContext.tsx (logActualHours)</w:t>
+      </w:r>
+    </w:p>
+    <w:p>
+      <w:pPr>
+        <w:numPr>
+          <w:ilvl w:val="0"/>
+          <w:numId w:val="6"/>
+        </w:numPr>
+      </w:pPr>
+      <w:r>
+        <w:t>client/components/shared/TaskForm.tsx (log hours UI, scroll)</w:t>
+      </w:r>
+    </w:p>
+    <w:p>
+      <w:pPr>
+        <w:numPr>
+          <w:ilvl w:val="0"/>
+          <w:numId w:val="6"/>
+        </w:numPr>
+      </w:pPr>
+      <w:r>
+        <w:lastRenderedPageBreak/>
+        <w:t>client/components/dashboard/DashboardPage.tsx (burndown/burnup từ actual-hours)</w:t>
+      </w:r>
+    </w:p>
+    <w:p>
+      <w:pPr>
+        <w:numPr>
+          <w:ilvl w:val="0"/>
+          <w:numId w:val="6"/>
+        </w:numPr>
+      </w:pPr>
+      <w:r>
+        <w:t>client/components/report/MonthlyReportPage.tsx (burndown/burnup từ actual-hours)</w:t>
+      </w:r>
+    </w:p>
+    <w:p>
+      <w:pPr>
+        <w:ind w:left="720"/>
+      </w:pPr>
+      <w:r>
+        <w:t>Sau khi migrate và rebuild, reload Dashboard/Monthly; burndown/burnup sẽ dựa trên log hours theo ngày, actualHours tổng chỉ để hiển thị.</w:t>
+      </w:r>
+    </w:p>
+    <w:p>
+      <w:pPr>
+        <w:ind w:left="720"/>
+      </w:pPr>
+    </w:p>
     <w:sectPr>
       <w:pgSz w:w="12240" w:h="15840"/>
       <w:pgMar w:top="1440" w:right="1440" w:bottom="1440" w:left="1440" w:header="720" w:footer="720" w:gutter="0"/>
@@ -125,6 +464,602 @@
 <file path=word/numbering.xml><?xml version="1.0" encoding="utf-8"?>
 <w:numbering xmlns:wpc="http://schemas.microsoft.com/office/word/2010/wordprocessingCanvas" xmlns:cx="http://schemas.microsoft.com/office/drawing/2014/chartex" xmlns:cx1="http://schemas.microsoft.com/office/drawing/2015/9/8/chartex" xmlns:cx2="http://schemas.microsoft.com/office/drawing/2015/10/21/chartex" xmlns:cx3="http://schemas.microsoft.com/office/drawing/2016/5/9/chartex" xmlns:cx4="http://schemas.microsoft.com/office/drawing/2016/5/10/chartex" xmlns:cx5="http://schemas.microsoft.com/office/drawing/2016/5/11/chartex" xmlns:cx6="http://schemas.microsoft.com/office/drawing/2016/5/12/chartex" xmlns:cx7="http://schemas.microsoft.com/office/drawing/2016/5/13/chartex" xmlns:cx8="http://schemas.microsoft.com/office/drawing/2016/5/14/chartex" xmlns:mc="http://schemas.openxmlformats.org/markup-compatibility/2006" xmlns:aink="http://schemas.microsoft.com/office/drawing/2016/ink" xmlns:am3d="http://schemas.microsoft.com/office/drawing/2017/model3d" xmlns:o="urn:schemas-microsoft-com:office:office" xmlns:oel="http://schemas.microsoft.com/office/2019/extlst" xmlns:r="http://schemas.openxmlformats.org/officeDocument/2006/relationships" xmlns:m="http://schemas.openxmlformats.org/officeDocument/2006/math" xmlns:v="urn:schemas-microsoft-com:vml" xmlns:wp14="http://schemas.microsoft.com/office/word/2010/wordprocessingDrawing" xmlns:wp="http://schemas.openxmlformats.org/drawingml/2006/wordprocessingDrawing" xmlns:w10="urn:schemas-microsoft-com:office:word" xmlns:w="http://schemas.openxmlformats.org/wordprocessingml/2006/main" xmlns:w14="http://schemas.microsoft.com/office/word/2010/wordml" xmlns:w15="http://schemas.microsoft.com/office/word/2012/wordml" xmlns:w16cex="http://schemas.microsoft.com/office/word/2018/wordml/cex" xmlns:w16cid="http://schemas.microsoft.com/office/word/2016/wordml/cid" xmlns:w16="http://schemas.microsoft.com/office/word/2018/wordml" xmlns:w16du="http://schemas.microsoft.com/office/word/2023/wordml/word16du" xmlns:w16sdtdh="http://schemas.microsoft.com/office/word/2020/wordml/sdtdatahash" xmlns:w16sdtfl="http://schemas.microsoft.com/office/word/2024/wordml/sdtformatlock" xmlns:w16se="http://schemas.microsoft.com/office/word/2015/wordml/symex" xmlns:wpg="http://schemas.microsoft.com/office/word/2010/wordprocessingGroup" xmlns:wpi="http://schemas.microsoft.com/office/word/2010/wordprocessingInk" xmlns:wne="http://schemas.microsoft.com/office/word/2006/wordml" xmlns:wps="http://schemas.microsoft.com/office/word/2010/wordprocessingShape" mc:Ignorable="w14 w15 w16se w16cid w16 w16cex w16sdtdh w16sdtfl w16du wp14">
   <w:abstractNum w:abstractNumId="0" w15:restartNumberingAfterBreak="0">
+    <w:nsid w:val="0AEB0AD9"/>
+    <w:multiLevelType w:val="multilevel"/>
+    <w:tmpl w:val="C144F05E"/>
+    <w:lvl w:ilvl="0">
+      <w:start w:val="1"/>
+      <w:numFmt w:val="bullet"/>
+      <w:lvlText w:val=""/>
+      <w:lvlJc w:val="left"/>
+      <w:pPr>
+        <w:tabs>
+          <w:tab w:val="num" w:pos="720"/>
+        </w:tabs>
+        <w:ind w:left="720" w:hanging="360"/>
+      </w:pPr>
+      <w:rPr>
+        <w:rFonts w:ascii="Symbol" w:hAnsi="Symbol" w:hint="default"/>
+        <w:sz w:val="20"/>
+      </w:rPr>
+    </w:lvl>
+    <w:lvl w:ilvl="1">
+      <w:start w:val="1"/>
+      <w:numFmt w:val="bullet"/>
+      <w:lvlText w:val=""/>
+      <w:lvlJc w:val="left"/>
+      <w:pPr>
+        <w:tabs>
+          <w:tab w:val="num" w:pos="1440"/>
+        </w:tabs>
+        <w:ind w:left="1440" w:hanging="360"/>
+      </w:pPr>
+      <w:rPr>
+        <w:rFonts w:ascii="Symbol" w:hAnsi="Symbol" w:hint="default"/>
+        <w:sz w:val="20"/>
+      </w:rPr>
+    </w:lvl>
+    <w:lvl w:ilvl="2">
+      <w:start w:val="1"/>
+      <w:numFmt w:val="bullet"/>
+      <w:lvlText w:val=""/>
+      <w:lvlJc w:val="left"/>
+      <w:pPr>
+        <w:tabs>
+          <w:tab w:val="num" w:pos="2160"/>
+        </w:tabs>
+        <w:ind w:left="2160" w:hanging="360"/>
+      </w:pPr>
+      <w:rPr>
+        <w:rFonts w:ascii="Symbol" w:hAnsi="Symbol" w:hint="default"/>
+        <w:sz w:val="20"/>
+      </w:rPr>
+    </w:lvl>
+    <w:lvl w:ilvl="3" w:tentative="1">
+      <w:start w:val="1"/>
+      <w:numFmt w:val="bullet"/>
+      <w:lvlText w:val=""/>
+      <w:lvlJc w:val="left"/>
+      <w:pPr>
+        <w:tabs>
+          <w:tab w:val="num" w:pos="2880"/>
+        </w:tabs>
+        <w:ind w:left="2880" w:hanging="360"/>
+      </w:pPr>
+      <w:rPr>
+        <w:rFonts w:ascii="Symbol" w:hAnsi="Symbol" w:hint="default"/>
+        <w:sz w:val="20"/>
+      </w:rPr>
+    </w:lvl>
+    <w:lvl w:ilvl="4" w:tentative="1">
+      <w:start w:val="1"/>
+      <w:numFmt w:val="bullet"/>
+      <w:lvlText w:val=""/>
+      <w:lvlJc w:val="left"/>
+      <w:pPr>
+        <w:tabs>
+          <w:tab w:val="num" w:pos="3600"/>
+        </w:tabs>
+        <w:ind w:left="3600" w:hanging="360"/>
+      </w:pPr>
+      <w:rPr>
+        <w:rFonts w:ascii="Symbol" w:hAnsi="Symbol" w:hint="default"/>
+        <w:sz w:val="20"/>
+      </w:rPr>
+    </w:lvl>
+    <w:lvl w:ilvl="5" w:tentative="1">
+      <w:start w:val="1"/>
+      <w:numFmt w:val="bullet"/>
+      <w:lvlText w:val=""/>
+      <w:lvlJc w:val="left"/>
+      <w:pPr>
+        <w:tabs>
+          <w:tab w:val="num" w:pos="4320"/>
+        </w:tabs>
+        <w:ind w:left="4320" w:hanging="360"/>
+      </w:pPr>
+      <w:rPr>
+        <w:rFonts w:ascii="Symbol" w:hAnsi="Symbol" w:hint="default"/>
+        <w:sz w:val="20"/>
+      </w:rPr>
+    </w:lvl>
+    <w:lvl w:ilvl="6" w:tentative="1">
+      <w:start w:val="1"/>
+      <w:numFmt w:val="bullet"/>
+      <w:lvlText w:val=""/>
+      <w:lvlJc w:val="left"/>
+      <w:pPr>
+        <w:tabs>
+          <w:tab w:val="num" w:pos="5040"/>
+        </w:tabs>
+        <w:ind w:left="5040" w:hanging="360"/>
+      </w:pPr>
+      <w:rPr>
+        <w:rFonts w:ascii="Symbol" w:hAnsi="Symbol" w:hint="default"/>
+        <w:sz w:val="20"/>
+      </w:rPr>
+    </w:lvl>
+    <w:lvl w:ilvl="7" w:tentative="1">
+      <w:start w:val="1"/>
+      <w:numFmt w:val="bullet"/>
+      <w:lvlText w:val=""/>
+      <w:lvlJc w:val="left"/>
+      <w:pPr>
+        <w:tabs>
+          <w:tab w:val="num" w:pos="5760"/>
+        </w:tabs>
+        <w:ind w:left="5760" w:hanging="360"/>
+      </w:pPr>
+      <w:rPr>
+        <w:rFonts w:ascii="Symbol" w:hAnsi="Symbol" w:hint="default"/>
+        <w:sz w:val="20"/>
+      </w:rPr>
+    </w:lvl>
+    <w:lvl w:ilvl="8" w:tentative="1">
+      <w:start w:val="1"/>
+      <w:numFmt w:val="bullet"/>
+      <w:lvlText w:val=""/>
+      <w:lvlJc w:val="left"/>
+      <w:pPr>
+        <w:tabs>
+          <w:tab w:val="num" w:pos="6480"/>
+        </w:tabs>
+        <w:ind w:left="6480" w:hanging="360"/>
+      </w:pPr>
+      <w:rPr>
+        <w:rFonts w:ascii="Symbol" w:hAnsi="Symbol" w:hint="default"/>
+        <w:sz w:val="20"/>
+      </w:rPr>
+    </w:lvl>
+  </w:abstractNum>
+  <w:abstractNum w:abstractNumId="1" w15:restartNumberingAfterBreak="0">
+    <w:nsid w:val="2ACA31B3"/>
+    <w:multiLevelType w:val="multilevel"/>
+    <w:tmpl w:val="B04242EE"/>
+    <w:lvl w:ilvl="0">
+      <w:start w:val="1"/>
+      <w:numFmt w:val="bullet"/>
+      <w:lvlText w:val=""/>
+      <w:lvlJc w:val="left"/>
+      <w:pPr>
+        <w:tabs>
+          <w:tab w:val="num" w:pos="720"/>
+        </w:tabs>
+        <w:ind w:left="720" w:hanging="360"/>
+      </w:pPr>
+      <w:rPr>
+        <w:rFonts w:ascii="Symbol" w:hAnsi="Symbol" w:hint="default"/>
+        <w:sz w:val="20"/>
+      </w:rPr>
+    </w:lvl>
+    <w:lvl w:ilvl="1">
+      <w:start w:val="1"/>
+      <w:numFmt w:val="bullet"/>
+      <w:lvlText w:val=""/>
+      <w:lvlJc w:val="left"/>
+      <w:pPr>
+        <w:tabs>
+          <w:tab w:val="num" w:pos="1440"/>
+        </w:tabs>
+        <w:ind w:left="1440" w:hanging="360"/>
+      </w:pPr>
+      <w:rPr>
+        <w:rFonts w:ascii="Symbol" w:hAnsi="Symbol" w:hint="default"/>
+        <w:sz w:val="20"/>
+      </w:rPr>
+    </w:lvl>
+    <w:lvl w:ilvl="2">
+      <w:start w:val="1"/>
+      <w:numFmt w:val="bullet"/>
+      <w:lvlText w:val=""/>
+      <w:lvlJc w:val="left"/>
+      <w:pPr>
+        <w:tabs>
+          <w:tab w:val="num" w:pos="2160"/>
+        </w:tabs>
+        <w:ind w:left="2160" w:hanging="360"/>
+      </w:pPr>
+      <w:rPr>
+        <w:rFonts w:ascii="Symbol" w:hAnsi="Symbol" w:hint="default"/>
+        <w:sz w:val="20"/>
+      </w:rPr>
+    </w:lvl>
+    <w:lvl w:ilvl="3" w:tentative="1">
+      <w:start w:val="1"/>
+      <w:numFmt w:val="bullet"/>
+      <w:lvlText w:val=""/>
+      <w:lvlJc w:val="left"/>
+      <w:pPr>
+        <w:tabs>
+          <w:tab w:val="num" w:pos="2880"/>
+        </w:tabs>
+        <w:ind w:left="2880" w:hanging="360"/>
+      </w:pPr>
+      <w:rPr>
+        <w:rFonts w:ascii="Symbol" w:hAnsi="Symbol" w:hint="default"/>
+        <w:sz w:val="20"/>
+      </w:rPr>
+    </w:lvl>
+    <w:lvl w:ilvl="4" w:tentative="1">
+      <w:start w:val="1"/>
+      <w:numFmt w:val="bullet"/>
+      <w:lvlText w:val=""/>
+      <w:lvlJc w:val="left"/>
+      <w:pPr>
+        <w:tabs>
+          <w:tab w:val="num" w:pos="3600"/>
+        </w:tabs>
+        <w:ind w:left="3600" w:hanging="360"/>
+      </w:pPr>
+      <w:rPr>
+        <w:rFonts w:ascii="Symbol" w:hAnsi="Symbol" w:hint="default"/>
+        <w:sz w:val="20"/>
+      </w:rPr>
+    </w:lvl>
+    <w:lvl w:ilvl="5" w:tentative="1">
+      <w:start w:val="1"/>
+      <w:numFmt w:val="bullet"/>
+      <w:lvlText w:val=""/>
+      <w:lvlJc w:val="left"/>
+      <w:pPr>
+        <w:tabs>
+          <w:tab w:val="num" w:pos="4320"/>
+        </w:tabs>
+        <w:ind w:left="4320" w:hanging="360"/>
+      </w:pPr>
+      <w:rPr>
+        <w:rFonts w:ascii="Symbol" w:hAnsi="Symbol" w:hint="default"/>
+        <w:sz w:val="20"/>
+      </w:rPr>
+    </w:lvl>
+    <w:lvl w:ilvl="6" w:tentative="1">
+      <w:start w:val="1"/>
+      <w:numFmt w:val="bullet"/>
+      <w:lvlText w:val=""/>
+      <w:lvlJc w:val="left"/>
+      <w:pPr>
+        <w:tabs>
+          <w:tab w:val="num" w:pos="5040"/>
+        </w:tabs>
+        <w:ind w:left="5040" w:hanging="360"/>
+      </w:pPr>
+      <w:rPr>
+        <w:rFonts w:ascii="Symbol" w:hAnsi="Symbol" w:hint="default"/>
+        <w:sz w:val="20"/>
+      </w:rPr>
+    </w:lvl>
+    <w:lvl w:ilvl="7" w:tentative="1">
+      <w:start w:val="1"/>
+      <w:numFmt w:val="bullet"/>
+      <w:lvlText w:val=""/>
+      <w:lvlJc w:val="left"/>
+      <w:pPr>
+        <w:tabs>
+          <w:tab w:val="num" w:pos="5760"/>
+        </w:tabs>
+        <w:ind w:left="5760" w:hanging="360"/>
+      </w:pPr>
+      <w:rPr>
+        <w:rFonts w:ascii="Symbol" w:hAnsi="Symbol" w:hint="default"/>
+        <w:sz w:val="20"/>
+      </w:rPr>
+    </w:lvl>
+    <w:lvl w:ilvl="8" w:tentative="1">
+      <w:start w:val="1"/>
+      <w:numFmt w:val="bullet"/>
+      <w:lvlText w:val=""/>
+      <w:lvlJc w:val="left"/>
+      <w:pPr>
+        <w:tabs>
+          <w:tab w:val="num" w:pos="6480"/>
+        </w:tabs>
+        <w:ind w:left="6480" w:hanging="360"/>
+      </w:pPr>
+      <w:rPr>
+        <w:rFonts w:ascii="Symbol" w:hAnsi="Symbol" w:hint="default"/>
+        <w:sz w:val="20"/>
+      </w:rPr>
+    </w:lvl>
+  </w:abstractNum>
+  <w:abstractNum w:abstractNumId="2" w15:restartNumberingAfterBreak="0">
+    <w:nsid w:val="56A23D04"/>
+    <w:multiLevelType w:val="multilevel"/>
+    <w:tmpl w:val="19205260"/>
+    <w:lvl w:ilvl="0">
+      <w:start w:val="1"/>
+      <w:numFmt w:val="bullet"/>
+      <w:lvlText w:val=""/>
+      <w:lvlJc w:val="left"/>
+      <w:pPr>
+        <w:tabs>
+          <w:tab w:val="num" w:pos="720"/>
+        </w:tabs>
+        <w:ind w:left="720" w:hanging="360"/>
+      </w:pPr>
+      <w:rPr>
+        <w:rFonts w:ascii="Symbol" w:hAnsi="Symbol" w:hint="default"/>
+        <w:sz w:val="20"/>
+      </w:rPr>
+    </w:lvl>
+    <w:lvl w:ilvl="1">
+      <w:start w:val="1"/>
+      <w:numFmt w:val="bullet"/>
+      <w:lvlText w:val=""/>
+      <w:lvlJc w:val="left"/>
+      <w:pPr>
+        <w:tabs>
+          <w:tab w:val="num" w:pos="1440"/>
+        </w:tabs>
+        <w:ind w:left="1440" w:hanging="360"/>
+      </w:pPr>
+      <w:rPr>
+        <w:rFonts w:ascii="Symbol" w:hAnsi="Symbol" w:hint="default"/>
+        <w:sz w:val="20"/>
+      </w:rPr>
+    </w:lvl>
+    <w:lvl w:ilvl="2" w:tentative="1">
+      <w:start w:val="1"/>
+      <w:numFmt w:val="bullet"/>
+      <w:lvlText w:val=""/>
+      <w:lvlJc w:val="left"/>
+      <w:pPr>
+        <w:tabs>
+          <w:tab w:val="num" w:pos="2160"/>
+        </w:tabs>
+        <w:ind w:left="2160" w:hanging="360"/>
+      </w:pPr>
+      <w:rPr>
+        <w:rFonts w:ascii="Symbol" w:hAnsi="Symbol" w:hint="default"/>
+        <w:sz w:val="20"/>
+      </w:rPr>
+    </w:lvl>
+    <w:lvl w:ilvl="3" w:tentative="1">
+      <w:start w:val="1"/>
+      <w:numFmt w:val="bullet"/>
+      <w:lvlText w:val=""/>
+      <w:lvlJc w:val="left"/>
+      <w:pPr>
+        <w:tabs>
+          <w:tab w:val="num" w:pos="2880"/>
+        </w:tabs>
+        <w:ind w:left="2880" w:hanging="360"/>
+      </w:pPr>
+      <w:rPr>
+        <w:rFonts w:ascii="Symbol" w:hAnsi="Symbol" w:hint="default"/>
+        <w:sz w:val="20"/>
+      </w:rPr>
+    </w:lvl>
+    <w:lvl w:ilvl="4" w:tentative="1">
+      <w:start w:val="1"/>
+      <w:numFmt w:val="bullet"/>
+      <w:lvlText w:val=""/>
+      <w:lvlJc w:val="left"/>
+      <w:pPr>
+        <w:tabs>
+          <w:tab w:val="num" w:pos="3600"/>
+        </w:tabs>
+        <w:ind w:left="3600" w:hanging="360"/>
+      </w:pPr>
+      <w:rPr>
+        <w:rFonts w:ascii="Symbol" w:hAnsi="Symbol" w:hint="default"/>
+        <w:sz w:val="20"/>
+      </w:rPr>
+    </w:lvl>
+    <w:lvl w:ilvl="5" w:tentative="1">
+      <w:start w:val="1"/>
+      <w:numFmt w:val="bullet"/>
+      <w:lvlText w:val=""/>
+      <w:lvlJc w:val="left"/>
+      <w:pPr>
+        <w:tabs>
+          <w:tab w:val="num" w:pos="4320"/>
+        </w:tabs>
+        <w:ind w:left="4320" w:hanging="360"/>
+      </w:pPr>
+      <w:rPr>
+        <w:rFonts w:ascii="Symbol" w:hAnsi="Symbol" w:hint="default"/>
+        <w:sz w:val="20"/>
+      </w:rPr>
+    </w:lvl>
+    <w:lvl w:ilvl="6" w:tentative="1">
+      <w:start w:val="1"/>
+      <w:numFmt w:val="bullet"/>
+      <w:lvlText w:val=""/>
+      <w:lvlJc w:val="left"/>
+      <w:pPr>
+        <w:tabs>
+          <w:tab w:val="num" w:pos="5040"/>
+        </w:tabs>
+        <w:ind w:left="5040" w:hanging="360"/>
+      </w:pPr>
+      <w:rPr>
+        <w:rFonts w:ascii="Symbol" w:hAnsi="Symbol" w:hint="default"/>
+        <w:sz w:val="20"/>
+      </w:rPr>
+    </w:lvl>
+    <w:lvl w:ilvl="7" w:tentative="1">
+      <w:start w:val="1"/>
+      <w:numFmt w:val="bullet"/>
+      <w:lvlText w:val=""/>
+      <w:lvlJc w:val="left"/>
+      <w:pPr>
+        <w:tabs>
+          <w:tab w:val="num" w:pos="5760"/>
+        </w:tabs>
+        <w:ind w:left="5760" w:hanging="360"/>
+      </w:pPr>
+      <w:rPr>
+        <w:rFonts w:ascii="Symbol" w:hAnsi="Symbol" w:hint="default"/>
+        <w:sz w:val="20"/>
+      </w:rPr>
+    </w:lvl>
+    <w:lvl w:ilvl="8" w:tentative="1">
+      <w:start w:val="1"/>
+      <w:numFmt w:val="bullet"/>
+      <w:lvlText w:val=""/>
+      <w:lvlJc w:val="left"/>
+      <w:pPr>
+        <w:tabs>
+          <w:tab w:val="num" w:pos="6480"/>
+        </w:tabs>
+        <w:ind w:left="6480" w:hanging="360"/>
+      </w:pPr>
+      <w:rPr>
+        <w:rFonts w:ascii="Symbol" w:hAnsi="Symbol" w:hint="default"/>
+        <w:sz w:val="20"/>
+      </w:rPr>
+    </w:lvl>
+  </w:abstractNum>
+  <w:abstractNum w:abstractNumId="3" w15:restartNumberingAfterBreak="0">
+    <w:nsid w:val="6A7607C3"/>
+    <w:multiLevelType w:val="multilevel"/>
+    <w:tmpl w:val="C54206DC"/>
+    <w:lvl w:ilvl="0">
+      <w:start w:val="1"/>
+      <w:numFmt w:val="bullet"/>
+      <w:lvlText w:val=""/>
+      <w:lvlJc w:val="left"/>
+      <w:pPr>
+        <w:tabs>
+          <w:tab w:val="num" w:pos="720"/>
+        </w:tabs>
+        <w:ind w:left="720" w:hanging="360"/>
+      </w:pPr>
+      <w:rPr>
+        <w:rFonts w:ascii="Symbol" w:hAnsi="Symbol" w:hint="default"/>
+        <w:sz w:val="20"/>
+      </w:rPr>
+    </w:lvl>
+    <w:lvl w:ilvl="1">
+      <w:start w:val="1"/>
+      <w:numFmt w:val="bullet"/>
+      <w:lvlText w:val=""/>
+      <w:lvlJc w:val="left"/>
+      <w:pPr>
+        <w:tabs>
+          <w:tab w:val="num" w:pos="1440"/>
+        </w:tabs>
+        <w:ind w:left="1440" w:hanging="360"/>
+      </w:pPr>
+      <w:rPr>
+        <w:rFonts w:ascii="Symbol" w:hAnsi="Symbol" w:hint="default"/>
+        <w:sz w:val="20"/>
+      </w:rPr>
+    </w:lvl>
+    <w:lvl w:ilvl="2">
+      <w:start w:val="1"/>
+      <w:numFmt w:val="bullet"/>
+      <w:lvlText w:val=""/>
+      <w:lvlJc w:val="left"/>
+      <w:pPr>
+        <w:tabs>
+          <w:tab w:val="num" w:pos="2160"/>
+        </w:tabs>
+        <w:ind w:left="2160" w:hanging="360"/>
+      </w:pPr>
+      <w:rPr>
+        <w:rFonts w:ascii="Symbol" w:hAnsi="Symbol" w:hint="default"/>
+        <w:sz w:val="20"/>
+      </w:rPr>
+    </w:lvl>
+    <w:lvl w:ilvl="3" w:tentative="1">
+      <w:start w:val="1"/>
+      <w:numFmt w:val="bullet"/>
+      <w:lvlText w:val=""/>
+      <w:lvlJc w:val="left"/>
+      <w:pPr>
+        <w:tabs>
+          <w:tab w:val="num" w:pos="2880"/>
+        </w:tabs>
+        <w:ind w:left="2880" w:hanging="360"/>
+      </w:pPr>
+      <w:rPr>
+        <w:rFonts w:ascii="Symbol" w:hAnsi="Symbol" w:hint="default"/>
+        <w:sz w:val="20"/>
+      </w:rPr>
+    </w:lvl>
+    <w:lvl w:ilvl="4" w:tentative="1">
+      <w:start w:val="1"/>
+      <w:numFmt w:val="bullet"/>
+      <w:lvlText w:val=""/>
+      <w:lvlJc w:val="left"/>
+      <w:pPr>
+        <w:tabs>
+          <w:tab w:val="num" w:pos="3600"/>
+        </w:tabs>
+        <w:ind w:left="3600" w:hanging="360"/>
+      </w:pPr>
+      <w:rPr>
+        <w:rFonts w:ascii="Symbol" w:hAnsi="Symbol" w:hint="default"/>
+        <w:sz w:val="20"/>
+      </w:rPr>
+    </w:lvl>
+    <w:lvl w:ilvl="5" w:tentative="1">
+      <w:start w:val="1"/>
+      <w:numFmt w:val="bullet"/>
+      <w:lvlText w:val=""/>
+      <w:lvlJc w:val="left"/>
+      <w:pPr>
+        <w:tabs>
+          <w:tab w:val="num" w:pos="4320"/>
+        </w:tabs>
+        <w:ind w:left="4320" w:hanging="360"/>
+      </w:pPr>
+      <w:rPr>
+        <w:rFonts w:ascii="Symbol" w:hAnsi="Symbol" w:hint="default"/>
+        <w:sz w:val="20"/>
+      </w:rPr>
+    </w:lvl>
+    <w:lvl w:ilvl="6" w:tentative="1">
+      <w:start w:val="1"/>
+      <w:numFmt w:val="bullet"/>
+      <w:lvlText w:val=""/>
+      <w:lvlJc w:val="left"/>
+      <w:pPr>
+        <w:tabs>
+          <w:tab w:val="num" w:pos="5040"/>
+        </w:tabs>
+        <w:ind w:left="5040" w:hanging="360"/>
+      </w:pPr>
+      <w:rPr>
+        <w:rFonts w:ascii="Symbol" w:hAnsi="Symbol" w:hint="default"/>
+        <w:sz w:val="20"/>
+      </w:rPr>
+    </w:lvl>
+    <w:lvl w:ilvl="7" w:tentative="1">
+      <w:start w:val="1"/>
+      <w:numFmt w:val="bullet"/>
+      <w:lvlText w:val=""/>
+      <w:lvlJc w:val="left"/>
+      <w:pPr>
+        <w:tabs>
+          <w:tab w:val="num" w:pos="5760"/>
+        </w:tabs>
+        <w:ind w:left="5760" w:hanging="360"/>
+      </w:pPr>
+      <w:rPr>
+        <w:rFonts w:ascii="Symbol" w:hAnsi="Symbol" w:hint="default"/>
+        <w:sz w:val="20"/>
+      </w:rPr>
+    </w:lvl>
+    <w:lvl w:ilvl="8" w:tentative="1">
+      <w:start w:val="1"/>
+      <w:numFmt w:val="bullet"/>
+      <w:lvlText w:val=""/>
+      <w:lvlJc w:val="left"/>
+      <w:pPr>
+        <w:tabs>
+          <w:tab w:val="num" w:pos="6480"/>
+        </w:tabs>
+        <w:ind w:left="6480" w:hanging="360"/>
+      </w:pPr>
+      <w:rPr>
+        <w:rFonts w:ascii="Symbol" w:hAnsi="Symbol" w:hint="default"/>
+        <w:sz w:val="20"/>
+      </w:rPr>
+    </w:lvl>
+  </w:abstractNum>
+  <w:abstractNum w:abstractNumId="4" w15:restartNumberingAfterBreak="0">
     <w:nsid w:val="72933193"/>
     <w:multiLevelType w:val="multilevel"/>
     <w:tmpl w:val="0FB632DC"/>
@@ -273,8 +1208,172 @@
       </w:rPr>
     </w:lvl>
   </w:abstractNum>
+  <w:abstractNum w:abstractNumId="5" w15:restartNumberingAfterBreak="0">
+    <w:nsid w:val="786B6D4A"/>
+    <w:multiLevelType w:val="multilevel"/>
+    <w:tmpl w:val="ECEE24CA"/>
+    <w:lvl w:ilvl="0">
+      <w:start w:val="1"/>
+      <w:numFmt w:val="bullet"/>
+      <w:lvlText w:val=""/>
+      <w:lvlJc w:val="left"/>
+      <w:pPr>
+        <w:tabs>
+          <w:tab w:val="num" w:pos="720"/>
+        </w:tabs>
+        <w:ind w:left="720" w:hanging="360"/>
+      </w:pPr>
+      <w:rPr>
+        <w:rFonts w:ascii="Symbol" w:hAnsi="Symbol" w:hint="default"/>
+        <w:sz w:val="20"/>
+      </w:rPr>
+    </w:lvl>
+    <w:lvl w:ilvl="1" w:tentative="1">
+      <w:start w:val="1"/>
+      <w:numFmt w:val="bullet"/>
+      <w:lvlText w:val=""/>
+      <w:lvlJc w:val="left"/>
+      <w:pPr>
+        <w:tabs>
+          <w:tab w:val="num" w:pos="1440"/>
+        </w:tabs>
+        <w:ind w:left="1440" w:hanging="360"/>
+      </w:pPr>
+      <w:rPr>
+        <w:rFonts w:ascii="Symbol" w:hAnsi="Symbol" w:hint="default"/>
+        <w:sz w:val="20"/>
+      </w:rPr>
+    </w:lvl>
+    <w:lvl w:ilvl="2" w:tentative="1">
+      <w:start w:val="1"/>
+      <w:numFmt w:val="bullet"/>
+      <w:lvlText w:val=""/>
+      <w:lvlJc w:val="left"/>
+      <w:pPr>
+        <w:tabs>
+          <w:tab w:val="num" w:pos="2160"/>
+        </w:tabs>
+        <w:ind w:left="2160" w:hanging="360"/>
+      </w:pPr>
+      <w:rPr>
+        <w:rFonts w:ascii="Symbol" w:hAnsi="Symbol" w:hint="default"/>
+        <w:sz w:val="20"/>
+      </w:rPr>
+    </w:lvl>
+    <w:lvl w:ilvl="3" w:tentative="1">
+      <w:start w:val="1"/>
+      <w:numFmt w:val="bullet"/>
+      <w:lvlText w:val=""/>
+      <w:lvlJc w:val="left"/>
+      <w:pPr>
+        <w:tabs>
+          <w:tab w:val="num" w:pos="2880"/>
+        </w:tabs>
+        <w:ind w:left="2880" w:hanging="360"/>
+      </w:pPr>
+      <w:rPr>
+        <w:rFonts w:ascii="Symbol" w:hAnsi="Symbol" w:hint="default"/>
+        <w:sz w:val="20"/>
+      </w:rPr>
+    </w:lvl>
+    <w:lvl w:ilvl="4" w:tentative="1">
+      <w:start w:val="1"/>
+      <w:numFmt w:val="bullet"/>
+      <w:lvlText w:val=""/>
+      <w:lvlJc w:val="left"/>
+      <w:pPr>
+        <w:tabs>
+          <w:tab w:val="num" w:pos="3600"/>
+        </w:tabs>
+        <w:ind w:left="3600" w:hanging="360"/>
+      </w:pPr>
+      <w:rPr>
+        <w:rFonts w:ascii="Symbol" w:hAnsi="Symbol" w:hint="default"/>
+        <w:sz w:val="20"/>
+      </w:rPr>
+    </w:lvl>
+    <w:lvl w:ilvl="5" w:tentative="1">
+      <w:start w:val="1"/>
+      <w:numFmt w:val="bullet"/>
+      <w:lvlText w:val=""/>
+      <w:lvlJc w:val="left"/>
+      <w:pPr>
+        <w:tabs>
+          <w:tab w:val="num" w:pos="4320"/>
+        </w:tabs>
+        <w:ind w:left="4320" w:hanging="360"/>
+      </w:pPr>
+      <w:rPr>
+        <w:rFonts w:ascii="Symbol" w:hAnsi="Symbol" w:hint="default"/>
+        <w:sz w:val="20"/>
+      </w:rPr>
+    </w:lvl>
+    <w:lvl w:ilvl="6" w:tentative="1">
+      <w:start w:val="1"/>
+      <w:numFmt w:val="bullet"/>
+      <w:lvlText w:val=""/>
+      <w:lvlJc w:val="left"/>
+      <w:pPr>
+        <w:tabs>
+          <w:tab w:val="num" w:pos="5040"/>
+        </w:tabs>
+        <w:ind w:left="5040" w:hanging="360"/>
+      </w:pPr>
+      <w:rPr>
+        <w:rFonts w:ascii="Symbol" w:hAnsi="Symbol" w:hint="default"/>
+        <w:sz w:val="20"/>
+      </w:rPr>
+    </w:lvl>
+    <w:lvl w:ilvl="7" w:tentative="1">
+      <w:start w:val="1"/>
+      <w:numFmt w:val="bullet"/>
+      <w:lvlText w:val=""/>
+      <w:lvlJc w:val="left"/>
+      <w:pPr>
+        <w:tabs>
+          <w:tab w:val="num" w:pos="5760"/>
+        </w:tabs>
+        <w:ind w:left="5760" w:hanging="360"/>
+      </w:pPr>
+      <w:rPr>
+        <w:rFonts w:ascii="Symbol" w:hAnsi="Symbol" w:hint="default"/>
+        <w:sz w:val="20"/>
+      </w:rPr>
+    </w:lvl>
+    <w:lvl w:ilvl="8" w:tentative="1">
+      <w:start w:val="1"/>
+      <w:numFmt w:val="bullet"/>
+      <w:lvlText w:val=""/>
+      <w:lvlJc w:val="left"/>
+      <w:pPr>
+        <w:tabs>
+          <w:tab w:val="num" w:pos="6480"/>
+        </w:tabs>
+        <w:ind w:left="6480" w:hanging="360"/>
+      </w:pPr>
+      <w:rPr>
+        <w:rFonts w:ascii="Symbol" w:hAnsi="Symbol" w:hint="default"/>
+        <w:sz w:val="20"/>
+      </w:rPr>
+    </w:lvl>
+  </w:abstractNum>
   <w:num w:numId="1" w16cid:durableId="1252202498">
+    <w:abstractNumId w:val="4"/>
+  </w:num>
+  <w:num w:numId="2" w16cid:durableId="1123379190">
+    <w:abstractNumId w:val="2"/>
+  </w:num>
+  <w:num w:numId="3" w16cid:durableId="237325675">
+    <w:abstractNumId w:val="1"/>
+  </w:num>
+  <w:num w:numId="4" w16cid:durableId="1933857448">
     <w:abstractNumId w:val="0"/>
+  </w:num>
+  <w:num w:numId="5" w16cid:durableId="1026559960">
+    <w:abstractNumId w:val="3"/>
+  </w:num>
+  <w:num w:numId="6" w16cid:durableId="1722825341">
+    <w:abstractNumId w:val="5"/>
   </w:num>
 </w:numbering>
 </file>

</xml_diff>

<commit_message>
Thêm scope change. Auto refect data
</commit_message>
<xml_diff>
--- a/Idea/burndown chart.docx
+++ b/Idea/burndown chart.docx
@@ -445,6 +445,228 @@
       <w:r>
         <w:t>Sau khi migrate và rebuild, reload Dashboard/Monthly; burndown/burnup sẽ dựa trên log hours theo ngày, actualHours tổng chỉ để hiển thị.</w:t>
       </w:r>
+    </w:p>
+    <w:p>
+      <w:r>
+        <w:br w:type="page"/>
+      </w:r>
+    </w:p>
+    <w:p>
+      <w:pPr>
+        <w:ind w:left="720"/>
+        <w:rPr>
+          <w:b/>
+          <w:bCs/>
+          <w:color w:val="EE0000"/>
+        </w:rPr>
+      </w:pPr>
+      <w:r>
+        <w:rPr>
+          <w:b/>
+          <w:bCs/>
+          <w:color w:val="EE0000"/>
+        </w:rPr>
+        <w:lastRenderedPageBreak/>
+        <w:t>*************************SCOPE CHANGE********************</w:t>
+      </w:r>
+    </w:p>
+    <w:p>
+      <w:pPr>
+        <w:ind w:left="720"/>
+      </w:pPr>
+      <w:r>
+        <w:t>Đã triển khai scope change cho burndown/burnup và lưu user log hours:</w:t>
+      </w:r>
+    </w:p>
+    <w:p>
+      <w:pPr>
+        <w:numPr>
+          <w:ilvl w:val="0"/>
+          <w:numId w:val="7"/>
+        </w:numPr>
+      </w:pPr>
+      <w:r>
+        <w:t>Prisma schema: thêm TaskScopeLog (deltaHours, date, createdById), thêm quan hệ createdBy/scopeLogs.</w:t>
+      </w:r>
+    </w:p>
+    <w:p>
+      <w:pPr>
+        <w:numPr>
+          <w:ilvl w:val="0"/>
+          <w:numId w:val="7"/>
+        </w:numPr>
+      </w:pPr>
+      <w:r>
+        <w:t>Backend:</w:t>
+      </w:r>
+    </w:p>
+    <w:p>
+      <w:pPr>
+        <w:numPr>
+          <w:ilvl w:val="1"/>
+          <w:numId w:val="7"/>
+        </w:numPr>
+      </w:pPr>
+      <w:r>
+        <w:t>Khi tạo task: log scope delta = estimatedHours (mặc định 1).</w:t>
+      </w:r>
+    </w:p>
+    <w:p>
+      <w:pPr>
+        <w:numPr>
+          <w:ilvl w:val="1"/>
+          <w:numId w:val="7"/>
+        </w:numPr>
+      </w:pPr>
+      <w:r>
+        <w:t>Khi update task: nếu estimatedHours đổi, log delta (new - old) với user hiện tại.</w:t>
+      </w:r>
+    </w:p>
+    <w:p>
+      <w:pPr>
+        <w:numPr>
+          <w:ilvl w:val="1"/>
+          <w:numId w:val="7"/>
+        </w:numPr>
+      </w:pPr>
+      <w:r>
+        <w:t>POST /tasks/:id/log-hours giờ set createdById.</w:t>
+      </w:r>
+    </w:p>
+    <w:p>
+      <w:pPr>
+        <w:numPr>
+          <w:ilvl w:val="1"/>
+          <w:numId w:val="7"/>
+        </w:numPr>
+      </w:pPr>
+      <w:r>
+        <w:t>Thêm GET /tasks/:id/log-hours?date=YYYY-MM-DD trả hours của ngày đó.</w:t>
+      </w:r>
+    </w:p>
+    <w:p>
+      <w:pPr>
+        <w:numPr>
+          <w:ilvl w:val="1"/>
+          <w:numId w:val="7"/>
+        </w:numPr>
+      </w:pPr>
+      <w:r>
+        <w:t>Thêm GET /reports/scope?month=YYYY-MM trả labels, scopeByDay, changes (day, value, delta) tính từ log.</w:t>
+      </w:r>
+    </w:p>
+    <w:p>
+      <w:pPr>
+        <w:numPr>
+          <w:ilvl w:val="0"/>
+          <w:numId w:val="7"/>
+        </w:numPr>
+      </w:pPr>
+      <w:r>
+        <w:t>Frontend:</w:t>
+      </w:r>
+    </w:p>
+    <w:p>
+      <w:pPr>
+        <w:numPr>
+          <w:ilvl w:val="1"/>
+          <w:numId w:val="7"/>
+        </w:numPr>
+      </w:pPr>
+      <w:r>
+        <w:t>TaskForm: chọn ngày khi set actual hours; load giờ đã log cho ngày được chọn, override nếu nhập mới.</w:t>
+      </w:r>
+    </w:p>
+    <w:p>
+      <w:pPr>
+        <w:numPr>
+          <w:ilvl w:val="1"/>
+          <w:numId w:val="7"/>
+        </w:numPr>
+      </w:pPr>
+      <w:r>
+        <w:t>API client: reportsApi.scope, tasksApi.getLogHours.</w:t>
+      </w:r>
+    </w:p>
+    <w:p>
+      <w:pPr>
+        <w:numPr>
+          <w:ilvl w:val="1"/>
+          <w:numId w:val="7"/>
+        </w:numPr>
+      </w:pPr>
+      <w:r>
+        <w:t>DataContext: thêm getLogHours.</w:t>
+      </w:r>
+    </w:p>
+    <w:p>
+      <w:pPr>
+        <w:numPr>
+          <w:ilvl w:val="1"/>
+          <w:numId w:val="7"/>
+        </w:numPr>
+      </w:pPr>
+      <w:r>
+        <w:t>Dashboard &amp; Monthly: fetch scope report; burndown/burnup dùng scopeByDay (remaining = scopeByDay - cumulativeCompleted); đánh dấu scope change bằng chấm tím (ReferenceDot) trên cả burndown/burnup.</w:t>
+      </w:r>
+    </w:p>
+    <w:p>
+      <w:pPr>
+        <w:numPr>
+          <w:ilvl w:val="1"/>
+          <w:numId w:val="7"/>
+        </w:numPr>
+      </w:pPr>
+      <w:r>
+        <w:t>Build OK (npm run build).</w:t>
+      </w:r>
+    </w:p>
+    <w:p>
+      <w:pPr>
+        <w:ind w:left="720"/>
+      </w:pPr>
+      <w:r>
+        <w:t>Cần migrate DB cho bảng mới và quan hệ:</w:t>
+      </w:r>
+    </w:p>
+    <w:p>
+      <w:pPr>
+        <w:numPr>
+          <w:ilvl w:val="0"/>
+          <w:numId w:val="8"/>
+        </w:numPr>
+      </w:pPr>
+      <w:r>
+        <w:t>Dev: docker compose -f docker-compose.dev.yml run --rm api npx prisma migrate dev --name add_scope_log</w:t>
+      </w:r>
+    </w:p>
+    <w:p>
+      <w:pPr>
+        <w:numPr>
+          <w:ilvl w:val="0"/>
+          <w:numId w:val="8"/>
+        </w:numPr>
+      </w:pPr>
+      <w:r>
+        <w:t>Prod: docker compose -f docker-compose.prod.yml run --rm api npx prisma migrate deploy</w:t>
+      </w:r>
+      <w:r>
+        <w:br/>
+        <w:t>Sau đó restart API nếu cần.</w:t>
+      </w:r>
+    </w:p>
+    <w:p>
+      <w:pPr>
+        <w:ind w:left="720"/>
+      </w:pPr>
+      <w:r>
+        <w:t>Reload Dashboard/Monthly để thấy chấm scope change trên chart. TaskForm giờ sẽ hiển thị giờ đã log của ngày chọn (0 nếu chưa có).</w:t>
+      </w:r>
+    </w:p>
+    <w:p>
+      <w:pPr>
+        <w:ind w:left="720"/>
+      </w:pPr>
     </w:p>
     <w:p>
       <w:pPr>
@@ -911,6 +1133,155 @@
     </w:lvl>
   </w:abstractNum>
   <w:abstractNum w:abstractNumId="3" w15:restartNumberingAfterBreak="0">
+    <w:nsid w:val="61E84771"/>
+    <w:multiLevelType w:val="multilevel"/>
+    <w:tmpl w:val="D7BE20BE"/>
+    <w:lvl w:ilvl="0">
+      <w:start w:val="1"/>
+      <w:numFmt w:val="bullet"/>
+      <w:lvlText w:val=""/>
+      <w:lvlJc w:val="left"/>
+      <w:pPr>
+        <w:tabs>
+          <w:tab w:val="num" w:pos="720"/>
+        </w:tabs>
+        <w:ind w:left="720" w:hanging="360"/>
+      </w:pPr>
+      <w:rPr>
+        <w:rFonts w:ascii="Symbol" w:hAnsi="Symbol" w:hint="default"/>
+        <w:sz w:val="20"/>
+      </w:rPr>
+    </w:lvl>
+    <w:lvl w:ilvl="1" w:tentative="1">
+      <w:start w:val="1"/>
+      <w:numFmt w:val="bullet"/>
+      <w:lvlText w:val=""/>
+      <w:lvlJc w:val="left"/>
+      <w:pPr>
+        <w:tabs>
+          <w:tab w:val="num" w:pos="1440"/>
+        </w:tabs>
+        <w:ind w:left="1440" w:hanging="360"/>
+      </w:pPr>
+      <w:rPr>
+        <w:rFonts w:ascii="Symbol" w:hAnsi="Symbol" w:hint="default"/>
+        <w:sz w:val="20"/>
+      </w:rPr>
+    </w:lvl>
+    <w:lvl w:ilvl="2" w:tentative="1">
+      <w:start w:val="1"/>
+      <w:numFmt w:val="bullet"/>
+      <w:lvlText w:val=""/>
+      <w:lvlJc w:val="left"/>
+      <w:pPr>
+        <w:tabs>
+          <w:tab w:val="num" w:pos="2160"/>
+        </w:tabs>
+        <w:ind w:left="2160" w:hanging="360"/>
+      </w:pPr>
+      <w:rPr>
+        <w:rFonts w:ascii="Symbol" w:hAnsi="Symbol" w:hint="default"/>
+        <w:sz w:val="20"/>
+      </w:rPr>
+    </w:lvl>
+    <w:lvl w:ilvl="3" w:tentative="1">
+      <w:start w:val="1"/>
+      <w:numFmt w:val="bullet"/>
+      <w:lvlText w:val=""/>
+      <w:lvlJc w:val="left"/>
+      <w:pPr>
+        <w:tabs>
+          <w:tab w:val="num" w:pos="2880"/>
+        </w:tabs>
+        <w:ind w:left="2880" w:hanging="360"/>
+      </w:pPr>
+      <w:rPr>
+        <w:rFonts w:ascii="Symbol" w:hAnsi="Symbol" w:hint="default"/>
+        <w:sz w:val="20"/>
+      </w:rPr>
+    </w:lvl>
+    <w:lvl w:ilvl="4" w:tentative="1">
+      <w:start w:val="1"/>
+      <w:numFmt w:val="bullet"/>
+      <w:lvlText w:val=""/>
+      <w:lvlJc w:val="left"/>
+      <w:pPr>
+        <w:tabs>
+          <w:tab w:val="num" w:pos="3600"/>
+        </w:tabs>
+        <w:ind w:left="3600" w:hanging="360"/>
+      </w:pPr>
+      <w:rPr>
+        <w:rFonts w:ascii="Symbol" w:hAnsi="Symbol" w:hint="default"/>
+        <w:sz w:val="20"/>
+      </w:rPr>
+    </w:lvl>
+    <w:lvl w:ilvl="5" w:tentative="1">
+      <w:start w:val="1"/>
+      <w:numFmt w:val="bullet"/>
+      <w:lvlText w:val=""/>
+      <w:lvlJc w:val="left"/>
+      <w:pPr>
+        <w:tabs>
+          <w:tab w:val="num" w:pos="4320"/>
+        </w:tabs>
+        <w:ind w:left="4320" w:hanging="360"/>
+      </w:pPr>
+      <w:rPr>
+        <w:rFonts w:ascii="Symbol" w:hAnsi="Symbol" w:hint="default"/>
+        <w:sz w:val="20"/>
+      </w:rPr>
+    </w:lvl>
+    <w:lvl w:ilvl="6" w:tentative="1">
+      <w:start w:val="1"/>
+      <w:numFmt w:val="bullet"/>
+      <w:lvlText w:val=""/>
+      <w:lvlJc w:val="left"/>
+      <w:pPr>
+        <w:tabs>
+          <w:tab w:val="num" w:pos="5040"/>
+        </w:tabs>
+        <w:ind w:left="5040" w:hanging="360"/>
+      </w:pPr>
+      <w:rPr>
+        <w:rFonts w:ascii="Symbol" w:hAnsi="Symbol" w:hint="default"/>
+        <w:sz w:val="20"/>
+      </w:rPr>
+    </w:lvl>
+    <w:lvl w:ilvl="7" w:tentative="1">
+      <w:start w:val="1"/>
+      <w:numFmt w:val="bullet"/>
+      <w:lvlText w:val=""/>
+      <w:lvlJc w:val="left"/>
+      <w:pPr>
+        <w:tabs>
+          <w:tab w:val="num" w:pos="5760"/>
+        </w:tabs>
+        <w:ind w:left="5760" w:hanging="360"/>
+      </w:pPr>
+      <w:rPr>
+        <w:rFonts w:ascii="Symbol" w:hAnsi="Symbol" w:hint="default"/>
+        <w:sz w:val="20"/>
+      </w:rPr>
+    </w:lvl>
+    <w:lvl w:ilvl="8" w:tentative="1">
+      <w:start w:val="1"/>
+      <w:numFmt w:val="bullet"/>
+      <w:lvlText w:val=""/>
+      <w:lvlJc w:val="left"/>
+      <w:pPr>
+        <w:tabs>
+          <w:tab w:val="num" w:pos="6480"/>
+        </w:tabs>
+        <w:ind w:left="6480" w:hanging="360"/>
+      </w:pPr>
+      <w:rPr>
+        <w:rFonts w:ascii="Symbol" w:hAnsi="Symbol" w:hint="default"/>
+        <w:sz w:val="20"/>
+      </w:rPr>
+    </w:lvl>
+  </w:abstractNum>
+  <w:abstractNum w:abstractNumId="4" w15:restartNumberingAfterBreak="0">
     <w:nsid w:val="6A7607C3"/>
     <w:multiLevelType w:val="multilevel"/>
     <w:tmpl w:val="C54206DC"/>
@@ -1059,7 +1430,7 @@
       </w:rPr>
     </w:lvl>
   </w:abstractNum>
-  <w:abstractNum w:abstractNumId="4" w15:restartNumberingAfterBreak="0">
+  <w:abstractNum w:abstractNumId="5" w15:restartNumberingAfterBreak="0">
     <w:nsid w:val="72933193"/>
     <w:multiLevelType w:val="multilevel"/>
     <w:tmpl w:val="0FB632DC"/>
@@ -1208,7 +1579,156 @@
       </w:rPr>
     </w:lvl>
   </w:abstractNum>
-  <w:abstractNum w:abstractNumId="5" w15:restartNumberingAfterBreak="0">
+  <w:abstractNum w:abstractNumId="6" w15:restartNumberingAfterBreak="0">
+    <w:nsid w:val="77863390"/>
+    <w:multiLevelType w:val="multilevel"/>
+    <w:tmpl w:val="AD4E3A6A"/>
+    <w:lvl w:ilvl="0">
+      <w:start w:val="1"/>
+      <w:numFmt w:val="bullet"/>
+      <w:lvlText w:val=""/>
+      <w:lvlJc w:val="left"/>
+      <w:pPr>
+        <w:tabs>
+          <w:tab w:val="num" w:pos="720"/>
+        </w:tabs>
+        <w:ind w:left="720" w:hanging="360"/>
+      </w:pPr>
+      <w:rPr>
+        <w:rFonts w:ascii="Symbol" w:hAnsi="Symbol" w:hint="default"/>
+        <w:sz w:val="20"/>
+      </w:rPr>
+    </w:lvl>
+    <w:lvl w:ilvl="1">
+      <w:start w:val="1"/>
+      <w:numFmt w:val="bullet"/>
+      <w:lvlText w:val=""/>
+      <w:lvlJc w:val="left"/>
+      <w:pPr>
+        <w:tabs>
+          <w:tab w:val="num" w:pos="1440"/>
+        </w:tabs>
+        <w:ind w:left="1440" w:hanging="360"/>
+      </w:pPr>
+      <w:rPr>
+        <w:rFonts w:ascii="Symbol" w:hAnsi="Symbol" w:hint="default"/>
+        <w:sz w:val="20"/>
+      </w:rPr>
+    </w:lvl>
+    <w:lvl w:ilvl="2" w:tentative="1">
+      <w:start w:val="1"/>
+      <w:numFmt w:val="bullet"/>
+      <w:lvlText w:val=""/>
+      <w:lvlJc w:val="left"/>
+      <w:pPr>
+        <w:tabs>
+          <w:tab w:val="num" w:pos="2160"/>
+        </w:tabs>
+        <w:ind w:left="2160" w:hanging="360"/>
+      </w:pPr>
+      <w:rPr>
+        <w:rFonts w:ascii="Symbol" w:hAnsi="Symbol" w:hint="default"/>
+        <w:sz w:val="20"/>
+      </w:rPr>
+    </w:lvl>
+    <w:lvl w:ilvl="3" w:tentative="1">
+      <w:start w:val="1"/>
+      <w:numFmt w:val="bullet"/>
+      <w:lvlText w:val=""/>
+      <w:lvlJc w:val="left"/>
+      <w:pPr>
+        <w:tabs>
+          <w:tab w:val="num" w:pos="2880"/>
+        </w:tabs>
+        <w:ind w:left="2880" w:hanging="360"/>
+      </w:pPr>
+      <w:rPr>
+        <w:rFonts w:ascii="Symbol" w:hAnsi="Symbol" w:hint="default"/>
+        <w:sz w:val="20"/>
+      </w:rPr>
+    </w:lvl>
+    <w:lvl w:ilvl="4" w:tentative="1">
+      <w:start w:val="1"/>
+      <w:numFmt w:val="bullet"/>
+      <w:lvlText w:val=""/>
+      <w:lvlJc w:val="left"/>
+      <w:pPr>
+        <w:tabs>
+          <w:tab w:val="num" w:pos="3600"/>
+        </w:tabs>
+        <w:ind w:left="3600" w:hanging="360"/>
+      </w:pPr>
+      <w:rPr>
+        <w:rFonts w:ascii="Symbol" w:hAnsi="Symbol" w:hint="default"/>
+        <w:sz w:val="20"/>
+      </w:rPr>
+    </w:lvl>
+    <w:lvl w:ilvl="5" w:tentative="1">
+      <w:start w:val="1"/>
+      <w:numFmt w:val="bullet"/>
+      <w:lvlText w:val=""/>
+      <w:lvlJc w:val="left"/>
+      <w:pPr>
+        <w:tabs>
+          <w:tab w:val="num" w:pos="4320"/>
+        </w:tabs>
+        <w:ind w:left="4320" w:hanging="360"/>
+      </w:pPr>
+      <w:rPr>
+        <w:rFonts w:ascii="Symbol" w:hAnsi="Symbol" w:hint="default"/>
+        <w:sz w:val="20"/>
+      </w:rPr>
+    </w:lvl>
+    <w:lvl w:ilvl="6" w:tentative="1">
+      <w:start w:val="1"/>
+      <w:numFmt w:val="bullet"/>
+      <w:lvlText w:val=""/>
+      <w:lvlJc w:val="left"/>
+      <w:pPr>
+        <w:tabs>
+          <w:tab w:val="num" w:pos="5040"/>
+        </w:tabs>
+        <w:ind w:left="5040" w:hanging="360"/>
+      </w:pPr>
+      <w:rPr>
+        <w:rFonts w:ascii="Symbol" w:hAnsi="Symbol" w:hint="default"/>
+        <w:sz w:val="20"/>
+      </w:rPr>
+    </w:lvl>
+    <w:lvl w:ilvl="7" w:tentative="1">
+      <w:start w:val="1"/>
+      <w:numFmt w:val="bullet"/>
+      <w:lvlText w:val=""/>
+      <w:lvlJc w:val="left"/>
+      <w:pPr>
+        <w:tabs>
+          <w:tab w:val="num" w:pos="5760"/>
+        </w:tabs>
+        <w:ind w:left="5760" w:hanging="360"/>
+      </w:pPr>
+      <w:rPr>
+        <w:rFonts w:ascii="Symbol" w:hAnsi="Symbol" w:hint="default"/>
+        <w:sz w:val="20"/>
+      </w:rPr>
+    </w:lvl>
+    <w:lvl w:ilvl="8" w:tentative="1">
+      <w:start w:val="1"/>
+      <w:numFmt w:val="bullet"/>
+      <w:lvlText w:val=""/>
+      <w:lvlJc w:val="left"/>
+      <w:pPr>
+        <w:tabs>
+          <w:tab w:val="num" w:pos="6480"/>
+        </w:tabs>
+        <w:ind w:left="6480" w:hanging="360"/>
+      </w:pPr>
+      <w:rPr>
+        <w:rFonts w:ascii="Symbol" w:hAnsi="Symbol" w:hint="default"/>
+        <w:sz w:val="20"/>
+      </w:rPr>
+    </w:lvl>
+  </w:abstractNum>
+  <w:abstractNum w:abstractNumId="7" w15:restartNumberingAfterBreak="0">
     <w:nsid w:val="786B6D4A"/>
     <w:multiLevelType w:val="multilevel"/>
     <w:tmpl w:val="ECEE24CA"/>
@@ -1358,7 +1878,7 @@
     </w:lvl>
   </w:abstractNum>
   <w:num w:numId="1" w16cid:durableId="1252202498">
-    <w:abstractNumId w:val="4"/>
+    <w:abstractNumId w:val="5"/>
   </w:num>
   <w:num w:numId="2" w16cid:durableId="1123379190">
     <w:abstractNumId w:val="2"/>
@@ -1370,10 +1890,16 @@
     <w:abstractNumId w:val="0"/>
   </w:num>
   <w:num w:numId="5" w16cid:durableId="1026559960">
-    <w:abstractNumId w:val="3"/>
+    <w:abstractNumId w:val="4"/>
   </w:num>
   <w:num w:numId="6" w16cid:durableId="1722825341">
-    <w:abstractNumId w:val="5"/>
+    <w:abstractNumId w:val="7"/>
+  </w:num>
+  <w:num w:numId="7" w16cid:durableId="530648360">
+    <w:abstractNumId w:val="6"/>
+  </w:num>
+  <w:num w:numId="8" w16cid:durableId="1041901472">
+    <w:abstractNumId w:val="3"/>
   </w:num>
 </w:numbering>
 </file>

</xml_diff>